<commit_message>
added policy type - need to fix alignment
</commit_message>
<xml_diff>
--- a/Planning.docx
+++ b/Planning.docx
@@ -55,13 +55,8 @@
         </w:numPr>
       </w:pPr>
       <w:r>
-        <w:t xml:space="preserve">Be very </w:t>
-      </w:r>
-      <w:proofErr w:type="gramStart"/>
-      <w:r>
-        <w:t>quick</w:t>
-      </w:r>
-      <w:proofErr w:type="gramEnd"/>
+        <w:t>Be very quick</w:t>
+      </w:r>
     </w:p>
     <w:p>
       <w:pPr>
@@ -132,13 +127,8 @@
         <w:t xml:space="preserve">31/12/2023 - </w:t>
       </w:r>
       <w:r>
-        <w:t xml:space="preserve">Create a working </w:t>
-      </w:r>
-      <w:proofErr w:type="gramStart"/>
-      <w:r>
-        <w:t>front-end</w:t>
-      </w:r>
-      <w:proofErr w:type="gramEnd"/>
+        <w:t>Create a working front-end</w:t>
+      </w:r>
     </w:p>
     <w:p>
       <w:pPr>
@@ -178,41 +168,17 @@
     </w:p>
     <w:p>
       <w:r>
-        <w:t xml:space="preserve">&lt;a </w:t>
-      </w:r>
-      <w:proofErr w:type="spellStart"/>
-      <w:r>
-        <w:t>href</w:t>
-      </w:r>
-      <w:proofErr w:type="spellEnd"/>
-      <w:r>
-        <w:t>="https://www.flaticon.com/free-icons/artemis" title="</w:t>
-      </w:r>
-      <w:proofErr w:type="spellStart"/>
-      <w:r>
-        <w:t>artemis</w:t>
-      </w:r>
-      <w:proofErr w:type="spellEnd"/>
-      <w:r>
-        <w:t xml:space="preserve"> icons"&gt;Artemis icons created by </w:t>
-      </w:r>
-      <w:proofErr w:type="spellStart"/>
-      <w:proofErr w:type="gramStart"/>
-      <w:r>
-        <w:t>max.icons</w:t>
-      </w:r>
-      <w:proofErr w:type="spellEnd"/>
-      <w:proofErr w:type="gramEnd"/>
-      <w:r>
-        <w:t xml:space="preserve"> - </w:t>
-      </w:r>
-      <w:proofErr w:type="spellStart"/>
-      <w:r>
-        <w:t>Flaticon</w:t>
-      </w:r>
-      <w:proofErr w:type="spellEnd"/>
-      <w:r>
-        <w:t>&lt;/a&gt;</w:t>
+        <w:t>&lt;a href="https://www.flaticon.com/free-icons/artemis" title="artemis icons"&gt;Artemis icons created by max.icons - Flaticon&lt;/a&gt;</w:t>
+      </w:r>
+    </w:p>
+    <w:p>
+      <w:r>
+        <w:t>Joint Policy</w:t>
+      </w:r>
+    </w:p>
+    <w:p>
+      <w:r>
+        <w:t>&lt;a href="https://www.flaticon.com/free-icons/friendship" title="friendship icons"&gt;Friendship icons created by max.icons - Flaticon&lt;/a&gt;</w:t>
       </w:r>
     </w:p>
     <w:sectPr>

</xml_diff>

<commit_message>
added cover type and duration
</commit_message>
<xml_diff>
--- a/Planning.docx
+++ b/Planning.docx
@@ -168,7 +168,39 @@
     </w:p>
     <w:p>
       <w:r>
-        <w:t>&lt;a href="https://www.flaticon.com/free-icons/artemis" title="artemis icons"&gt;Artemis icons created by max.icons - Flaticon&lt;/a&gt;</w:t>
+        <w:t xml:space="preserve">&lt;a </w:t>
+      </w:r>
+      <w:proofErr w:type="spellStart"/>
+      <w:r>
+        <w:t>href</w:t>
+      </w:r>
+      <w:proofErr w:type="spellEnd"/>
+      <w:r>
+        <w:t>="https://www.flaticon.com/free-icons/artemis" title="</w:t>
+      </w:r>
+      <w:proofErr w:type="spellStart"/>
+      <w:r>
+        <w:t>artemis</w:t>
+      </w:r>
+      <w:proofErr w:type="spellEnd"/>
+      <w:r>
+        <w:t xml:space="preserve"> icons"&gt;Artemis icons created by </w:t>
+      </w:r>
+      <w:proofErr w:type="spellStart"/>
+      <w:r>
+        <w:t>max.icons</w:t>
+      </w:r>
+      <w:proofErr w:type="spellEnd"/>
+      <w:r>
+        <w:t xml:space="preserve"> - </w:t>
+      </w:r>
+      <w:proofErr w:type="spellStart"/>
+      <w:r>
+        <w:t>Flaticon</w:t>
+      </w:r>
+      <w:proofErr w:type="spellEnd"/>
+      <w:r>
+        <w:t>&lt;/a&gt;</w:t>
       </w:r>
     </w:p>
     <w:p>
@@ -178,27 +210,99 @@
     </w:p>
     <w:p>
       <w:r>
-        <w:t>&lt;a href="https://www.flaticon.com/free-icons/friendship" title="friendship icons"&gt;Friendship icons created by max.icons - Flaticon&lt;/a&gt;</w:t>
-      </w:r>
-    </w:p>
-    <w:p>
-      <w:r>
-        <w:t xml:space="preserve">Non Smoking </w:t>
-      </w:r>
-    </w:p>
-    <w:p>
-      <w:r>
-        <w:t>&lt;a href="https://www.flaticon.com/free-icons/smoke" title="smoke icons"&gt;Smoke icons created by Freepik - Flaticon&lt;/a&gt;</w:t>
-      </w:r>
-    </w:p>
-    <w:p>
-      <w:r>
-        <w:t>Smoking</w:t>
-      </w:r>
-    </w:p>
-    <w:p>
-      <w:r>
-        <w:t>&lt;a href="https://www.flaticon.com/free-icons/cigar" title="cigar icons"&gt;Cigar icons created by Freepik - Flaticon&lt;/a&gt;</w:t>
+        <w:t xml:space="preserve">&lt;a </w:t>
+      </w:r>
+      <w:proofErr w:type="spellStart"/>
+      <w:r>
+        <w:t>href</w:t>
+      </w:r>
+      <w:proofErr w:type="spellEnd"/>
+      <w:r>
+        <w:t xml:space="preserve">="https://www.flaticon.com/free-icons/friendship" title="friendship icons"&gt;Friendship icons created by </w:t>
+      </w:r>
+      <w:proofErr w:type="spellStart"/>
+      <w:r>
+        <w:t>max.icons</w:t>
+      </w:r>
+      <w:proofErr w:type="spellEnd"/>
+      <w:r>
+        <w:t xml:space="preserve"> - </w:t>
+      </w:r>
+      <w:proofErr w:type="spellStart"/>
+      <w:r>
+        <w:t>Flaticon</w:t>
+      </w:r>
+      <w:proofErr w:type="spellEnd"/>
+      <w:r>
+        <w:t>&lt;/a&gt;</w:t>
+      </w:r>
+    </w:p>
+    <w:p>
+      <w:r>
+        <w:t>Family</w:t>
+      </w:r>
+    </w:p>
+    <w:p>
+      <w:r>
+        <w:t xml:space="preserve">&lt;a </w:t>
+      </w:r>
+      <w:proofErr w:type="spellStart"/>
+      <w:r>
+        <w:t>href</w:t>
+      </w:r>
+      <w:proofErr w:type="spellEnd"/>
+      <w:r>
+        <w:t xml:space="preserve">="https://www.flaticon.com/free-icons/family" title="family icons"&gt;Family icons created by </w:t>
+      </w:r>
+      <w:proofErr w:type="spellStart"/>
+      <w:r>
+        <w:t>Freepik</w:t>
+      </w:r>
+      <w:proofErr w:type="spellEnd"/>
+      <w:r>
+        <w:t xml:space="preserve"> - </w:t>
+      </w:r>
+      <w:proofErr w:type="spellStart"/>
+      <w:r>
+        <w:t>Flaticon</w:t>
+      </w:r>
+      <w:proofErr w:type="spellEnd"/>
+      <w:r>
+        <w:t>&lt;/a&gt;</w:t>
+      </w:r>
+    </w:p>
+    <w:p>
+      <w:r>
+        <w:t>House</w:t>
+      </w:r>
+    </w:p>
+    <w:p>
+      <w:r>
+        <w:t xml:space="preserve">&lt;a </w:t>
+      </w:r>
+      <w:proofErr w:type="spellStart"/>
+      <w:r>
+        <w:t>href</w:t>
+      </w:r>
+      <w:proofErr w:type="spellEnd"/>
+      <w:r>
+        <w:t xml:space="preserve">="https://www.flaticon.com/free-icons/house" title="house icons"&gt;House icons created by </w:t>
+      </w:r>
+      <w:proofErr w:type="spellStart"/>
+      <w:r>
+        <w:t>Freepik</w:t>
+      </w:r>
+      <w:proofErr w:type="spellEnd"/>
+      <w:r>
+        <w:t xml:space="preserve"> - </w:t>
+      </w:r>
+      <w:proofErr w:type="spellStart"/>
+      <w:r>
+        <w:t>Flaticon</w:t>
+      </w:r>
+      <w:proofErr w:type="spellEnd"/>
+      <w:r>
+        <w:t>&lt;/a&gt;</w:t>
       </w:r>
     </w:p>
     <w:sectPr>

</xml_diff>